<commit_message>
Barname Tekrar and Takhsis Mored Karbordha be Tekrarha got edited.
</commit_message>
<xml_diff>
--- a/Phase1/Barname Tekrar/برنامه تکرار.docx
+++ b/Phase1/Barname Tekrar/برنامه تکرار.docx
@@ -1,18 +1,18 @@
 
 <file path=word/document.xml><?xml version="1.0" encoding="utf-8"?>
-<w:document xmlns:wpc="http://schemas.microsoft.com/office/word/2010/wordprocessingCanvas" xmlns:cx="http://schemas.microsoft.com/office/drawing/2014/chartex" xmlns:cx1="http://schemas.microsoft.com/office/drawing/2015/9/8/chartex" xmlns:cx2="http://schemas.microsoft.com/office/drawing/2015/10/21/chartex" xmlns:cx3="http://schemas.microsoft.com/office/drawing/2016/5/9/chartex" xmlns:cx4="http://schemas.microsoft.com/office/drawing/2016/5/10/chartex" xmlns:cx5="http://schemas.microsoft.com/office/drawing/2016/5/11/chartex" xmlns:cx6="http://schemas.microsoft.com/office/drawing/2016/5/12/chartex" xmlns:cx7="http://schemas.microsoft.com/office/drawing/2016/5/13/chartex" xmlns:cx8="http://schemas.microsoft.com/office/drawing/2016/5/14/chartex" xmlns:mc="http://schemas.openxmlformats.org/markup-compatibility/2006" xmlns:aink="http://schemas.microsoft.com/office/drawing/2016/ink" xmlns:am3d="http://schemas.microsoft.com/office/drawing/2017/model3d" xmlns:o="urn:schemas-microsoft-com:office:office" xmlns:r="http://schemas.openxmlformats.org/officeDocument/2006/relationships" xmlns:m="http://schemas.openxmlformats.org/officeDocument/2006/math" xmlns:v="urn:schemas-microsoft-com:vml" xmlns:wp14="http://schemas.microsoft.com/office/word/2010/wordprocessingDrawing" xmlns:wp="http://schemas.openxmlformats.org/drawingml/2006/wordprocessingDrawing" xmlns:w10="urn:schemas-microsoft-com:office:word" xmlns:w="http://schemas.openxmlformats.org/wordprocessingml/2006/main" xmlns:w14="http://schemas.microsoft.com/office/word/2010/wordml" xmlns:w15="http://schemas.microsoft.com/office/word/2012/wordml" xmlns:w16cex="http://schemas.microsoft.com/office/word/2018/wordml/cex" xmlns:w16cid="http://schemas.microsoft.com/office/word/2016/wordml/cid" xmlns:w16="http://schemas.microsoft.com/office/word/2018/wordml" xmlns:w16sdtdh="http://schemas.microsoft.com/office/word/2020/wordml/sdtdatahash" xmlns:w16se="http://schemas.microsoft.com/office/word/2015/wordml/symex" xmlns:wpg="http://schemas.microsoft.com/office/word/2010/wordprocessingGroup" xmlns:wpi="http://schemas.microsoft.com/office/word/2010/wordprocessingInk" xmlns:wne="http://schemas.microsoft.com/office/word/2006/wordml" xmlns:wps="http://schemas.microsoft.com/office/word/2010/wordprocessingShape" mc:Ignorable="w14 w15 w16se w16cid w16 w16cex w16sdtdh wp14">
+<w:document xmlns:wpc="http://schemas.microsoft.com/office/word/2010/wordprocessingCanvas" xmlns:cx="http://schemas.microsoft.com/office/drawing/2014/chartex" xmlns:cx1="http://schemas.microsoft.com/office/drawing/2015/9/8/chartex" xmlns:cx2="http://schemas.microsoft.com/office/drawing/2015/10/21/chartex" xmlns:cx3="http://schemas.microsoft.com/office/drawing/2016/5/9/chartex" xmlns:cx4="http://schemas.microsoft.com/office/drawing/2016/5/10/chartex" xmlns:cx5="http://schemas.microsoft.com/office/drawing/2016/5/11/chartex" xmlns:cx6="http://schemas.microsoft.com/office/drawing/2016/5/12/chartex" xmlns:cx7="http://schemas.microsoft.com/office/drawing/2016/5/13/chartex" xmlns:cx8="http://schemas.microsoft.com/office/drawing/2016/5/14/chartex" xmlns:mc="http://schemas.openxmlformats.org/markup-compatibility/2006" xmlns:aink="http://schemas.microsoft.com/office/drawing/2016/ink" xmlns:am3d="http://schemas.microsoft.com/office/drawing/2017/model3d" xmlns:o="urn:schemas-microsoft-com:office:office" xmlns:oel="http://schemas.microsoft.com/office/2019/extlst" xmlns:r="http://schemas.openxmlformats.org/officeDocument/2006/relationships" xmlns:m="http://schemas.openxmlformats.org/officeDocument/2006/math" xmlns:v="urn:schemas-microsoft-com:vml" xmlns:wp14="http://schemas.microsoft.com/office/word/2010/wordprocessingDrawing" xmlns:wp="http://schemas.openxmlformats.org/drawingml/2006/wordprocessingDrawing" xmlns:w10="urn:schemas-microsoft-com:office:word" xmlns:w="http://schemas.openxmlformats.org/wordprocessingml/2006/main" xmlns:w14="http://schemas.microsoft.com/office/word/2010/wordml" xmlns:w15="http://schemas.microsoft.com/office/word/2012/wordml" xmlns:w16cex="http://schemas.microsoft.com/office/word/2018/wordml/cex" xmlns:w16cid="http://schemas.microsoft.com/office/word/2016/wordml/cid" xmlns:w16="http://schemas.microsoft.com/office/word/2018/wordml" xmlns:w16sdtdh="http://schemas.microsoft.com/office/word/2020/wordml/sdtdatahash" xmlns:w16se="http://schemas.microsoft.com/office/word/2015/wordml/symex" xmlns:wpg="http://schemas.microsoft.com/office/word/2010/wordprocessingGroup" xmlns:wpi="http://schemas.microsoft.com/office/word/2010/wordprocessingInk" xmlns:wne="http://schemas.microsoft.com/office/word/2006/wordml" xmlns:wps="http://schemas.microsoft.com/office/word/2010/wordprocessingShape" mc:Ignorable="w14 w15 w16se w16cid w16 w16cex w16sdtdh wp14">
   <w:body>
     <w:tbl>
       <w:tblPr>
         <w:tblStyle w:val="TableGridLight"/>
         <w:bidiVisual/>
-        <w:tblW w:w="10369" w:type="dxa"/>
+        <w:tblW w:w="10087" w:type="dxa"/>
         <w:tblLook w:val="04A0" w:firstRow="1" w:lastRow="0" w:firstColumn="1" w:lastColumn="0" w:noHBand="0" w:noVBand="1"/>
       </w:tblPr>
       <w:tblGrid>
         <w:gridCol w:w="1874"/>
-        <w:gridCol w:w="1842"/>
         <w:gridCol w:w="1701"/>
+        <w:gridCol w:w="1560"/>
         <w:gridCol w:w="1560"/>
         <w:gridCol w:w="1134"/>
         <w:gridCol w:w="1134"/>
@@ -87,7 +87,7 @@
         </w:tc>
         <w:tc>
           <w:tcPr>
-            <w:tcW w:w="1842" w:type="dxa"/>
+            <w:tcW w:w="1701" w:type="dxa"/>
           </w:tcPr>
           <w:p>
             <w:pPr>
@@ -152,7 +152,7 @@
         </w:tc>
         <w:tc>
           <w:tcPr>
-            <w:tcW w:w="1701" w:type="dxa"/>
+            <w:tcW w:w="1560" w:type="dxa"/>
           </w:tcPr>
           <w:p>
             <w:pPr>
@@ -203,6 +203,9 @@
             <w:pPr>
               <w:jc w:val="center"/>
               <w:rPr>
+                <w:rFonts w:cs="B Nazanin" w:hint="cs"/>
+                <w:sz w:val="28"/>
+                <w:szCs w:val="28"/>
                 <w:rtl/>
               </w:rPr>
             </w:pPr>
@@ -356,23 +359,25 @@
         </w:tc>
         <w:tc>
           <w:tcPr>
-            <w:tcW w:w="1842" w:type="dxa"/>
-          </w:tcPr>
-          <w:p>
-            <w:pPr>
-              <w:rPr>
-                <w:rtl/>
-              </w:rPr>
-            </w:pPr>
-          </w:p>
-        </w:tc>
-        <w:tc>
-          <w:tcPr>
             <w:tcW w:w="1701" w:type="dxa"/>
           </w:tcPr>
           <w:p>
             <w:pPr>
               <w:rPr>
+                <w:rtl/>
+              </w:rPr>
+            </w:pPr>
+          </w:p>
+        </w:tc>
+        <w:tc>
+          <w:tcPr>
+            <w:tcW w:w="1560" w:type="dxa"/>
+          </w:tcPr>
+          <w:p>
+            <w:pPr>
+              <w:jc w:val="center"/>
+              <w:rPr>
+                <w:rFonts w:hint="cs"/>
                 <w:rtl/>
               </w:rPr>
             </w:pPr>
@@ -461,23 +466,25 @@
         </w:tc>
         <w:tc>
           <w:tcPr>
-            <w:tcW w:w="1842" w:type="dxa"/>
-          </w:tcPr>
-          <w:p>
-            <w:pPr>
-              <w:rPr>
-                <w:rtl/>
-              </w:rPr>
-            </w:pPr>
-          </w:p>
-        </w:tc>
-        <w:tc>
-          <w:tcPr>
             <w:tcW w:w="1701" w:type="dxa"/>
           </w:tcPr>
           <w:p>
             <w:pPr>
               <w:rPr>
+                <w:rtl/>
+              </w:rPr>
+            </w:pPr>
+          </w:p>
+        </w:tc>
+        <w:tc>
+          <w:tcPr>
+            <w:tcW w:w="1560" w:type="dxa"/>
+          </w:tcPr>
+          <w:p>
+            <w:pPr>
+              <w:jc w:val="center"/>
+              <w:rPr>
+                <w:rFonts w:hint="cs"/>
                 <w:rtl/>
               </w:rPr>
             </w:pPr>
@@ -565,23 +572,25 @@
         </w:tc>
         <w:tc>
           <w:tcPr>
-            <w:tcW w:w="1842" w:type="dxa"/>
-          </w:tcPr>
-          <w:p>
-            <w:pPr>
-              <w:rPr>
-                <w:rtl/>
-              </w:rPr>
-            </w:pPr>
-          </w:p>
-        </w:tc>
-        <w:tc>
-          <w:tcPr>
             <w:tcW w:w="1701" w:type="dxa"/>
           </w:tcPr>
           <w:p>
             <w:pPr>
               <w:rPr>
+                <w:rtl/>
+              </w:rPr>
+            </w:pPr>
+          </w:p>
+        </w:tc>
+        <w:tc>
+          <w:tcPr>
+            <w:tcW w:w="1560" w:type="dxa"/>
+          </w:tcPr>
+          <w:p>
+            <w:pPr>
+              <w:jc w:val="center"/>
+              <w:rPr>
+                <w:rFonts w:hint="cs"/>
                 <w:rtl/>
               </w:rPr>
             </w:pPr>
@@ -669,23 +678,25 @@
         </w:tc>
         <w:tc>
           <w:tcPr>
-            <w:tcW w:w="1842" w:type="dxa"/>
-          </w:tcPr>
-          <w:p>
-            <w:pPr>
-              <w:rPr>
-                <w:rtl/>
-              </w:rPr>
-            </w:pPr>
-          </w:p>
-        </w:tc>
-        <w:tc>
-          <w:tcPr>
             <w:tcW w:w="1701" w:type="dxa"/>
           </w:tcPr>
           <w:p>
             <w:pPr>
               <w:rPr>
+                <w:rtl/>
+              </w:rPr>
+            </w:pPr>
+          </w:p>
+        </w:tc>
+        <w:tc>
+          <w:tcPr>
+            <w:tcW w:w="1560" w:type="dxa"/>
+          </w:tcPr>
+          <w:p>
+            <w:pPr>
+              <w:jc w:val="center"/>
+              <w:rPr>
+                <w:rFonts w:hint="cs"/>
                 <w:rtl/>
               </w:rPr>
             </w:pPr>
@@ -773,23 +784,25 @@
         </w:tc>
         <w:tc>
           <w:tcPr>
-            <w:tcW w:w="1842" w:type="dxa"/>
-          </w:tcPr>
-          <w:p>
-            <w:pPr>
-              <w:rPr>
-                <w:rtl/>
-              </w:rPr>
-            </w:pPr>
-          </w:p>
-        </w:tc>
-        <w:tc>
-          <w:tcPr>
             <w:tcW w:w="1701" w:type="dxa"/>
           </w:tcPr>
           <w:p>
             <w:pPr>
               <w:rPr>
+                <w:rtl/>
+              </w:rPr>
+            </w:pPr>
+          </w:p>
+        </w:tc>
+        <w:tc>
+          <w:tcPr>
+            <w:tcW w:w="1560" w:type="dxa"/>
+          </w:tcPr>
+          <w:p>
+            <w:pPr>
+              <w:jc w:val="center"/>
+              <w:rPr>
+                <w:rFonts w:hint="cs"/>
                 <w:rtl/>
               </w:rPr>
             </w:pPr>
@@ -877,23 +890,25 @@
         </w:tc>
         <w:tc>
           <w:tcPr>
-            <w:tcW w:w="1842" w:type="dxa"/>
-          </w:tcPr>
-          <w:p>
-            <w:pPr>
-              <w:rPr>
-                <w:rtl/>
-              </w:rPr>
-            </w:pPr>
-          </w:p>
-        </w:tc>
-        <w:tc>
-          <w:tcPr>
             <w:tcW w:w="1701" w:type="dxa"/>
           </w:tcPr>
           <w:p>
             <w:pPr>
               <w:rPr>
+                <w:rtl/>
+              </w:rPr>
+            </w:pPr>
+          </w:p>
+        </w:tc>
+        <w:tc>
+          <w:tcPr>
+            <w:tcW w:w="1560" w:type="dxa"/>
+          </w:tcPr>
+          <w:p>
+            <w:pPr>
+              <w:jc w:val="center"/>
+              <w:rPr>
+                <w:rFonts w:hint="cs"/>
                 <w:rtl/>
               </w:rPr>
             </w:pPr>
@@ -981,18 +996,6 @@
         </w:tc>
         <w:tc>
           <w:tcPr>
-            <w:tcW w:w="1842" w:type="dxa"/>
-          </w:tcPr>
-          <w:p>
-            <w:pPr>
-              <w:rPr>
-                <w:rtl/>
-              </w:rPr>
-            </w:pPr>
-          </w:p>
-        </w:tc>
-        <w:tc>
-          <w:tcPr>
             <w:tcW w:w="1701" w:type="dxa"/>
           </w:tcPr>
           <w:p>
@@ -1009,6 +1012,18 @@
               </w:rPr>
               <w:t>*</w:t>
             </w:r>
+          </w:p>
+        </w:tc>
+        <w:tc>
+          <w:tcPr>
+            <w:tcW w:w="1560" w:type="dxa"/>
+          </w:tcPr>
+          <w:p>
+            <w:pPr>
+              <w:rPr>
+                <w:rtl/>
+              </w:rPr>
+            </w:pPr>
           </w:p>
         </w:tc>
         <w:tc>
@@ -1088,18 +1103,6 @@
         </w:tc>
         <w:tc>
           <w:tcPr>
-            <w:tcW w:w="1842" w:type="dxa"/>
-          </w:tcPr>
-          <w:p>
-            <w:pPr>
-              <w:rPr>
-                <w:rtl/>
-              </w:rPr>
-            </w:pPr>
-          </w:p>
-        </w:tc>
-        <w:tc>
-          <w:tcPr>
             <w:tcW w:w="1701" w:type="dxa"/>
           </w:tcPr>
           <w:p>
@@ -1116,6 +1119,19 @@
               </w:rPr>
               <w:t>*</w:t>
             </w:r>
+          </w:p>
+        </w:tc>
+        <w:tc>
+          <w:tcPr>
+            <w:tcW w:w="1560" w:type="dxa"/>
+          </w:tcPr>
+          <w:p>
+            <w:pPr>
+              <w:jc w:val="center"/>
+              <w:rPr>
+                <w:rtl/>
+              </w:rPr>
+            </w:pPr>
           </w:p>
         </w:tc>
         <w:tc>
@@ -1193,18 +1209,6 @@
         </w:tc>
         <w:tc>
           <w:tcPr>
-            <w:tcW w:w="1842" w:type="dxa"/>
-          </w:tcPr>
-          <w:p>
-            <w:pPr>
-              <w:rPr>
-                <w:rtl/>
-              </w:rPr>
-            </w:pPr>
-          </w:p>
-        </w:tc>
-        <w:tc>
-          <w:tcPr>
             <w:tcW w:w="1701" w:type="dxa"/>
           </w:tcPr>
           <w:p>
@@ -1221,6 +1225,19 @@
               </w:rPr>
               <w:t>*</w:t>
             </w:r>
+          </w:p>
+        </w:tc>
+        <w:tc>
+          <w:tcPr>
+            <w:tcW w:w="1560" w:type="dxa"/>
+          </w:tcPr>
+          <w:p>
+            <w:pPr>
+              <w:jc w:val="center"/>
+              <w:rPr>
+                <w:rtl/>
+              </w:rPr>
+            </w:pPr>
           </w:p>
         </w:tc>
         <w:tc>
@@ -1298,18 +1315,6 @@
         </w:tc>
         <w:tc>
           <w:tcPr>
-            <w:tcW w:w="1842" w:type="dxa"/>
-          </w:tcPr>
-          <w:p>
-            <w:pPr>
-              <w:rPr>
-                <w:rtl/>
-              </w:rPr>
-            </w:pPr>
-          </w:p>
-        </w:tc>
-        <w:tc>
-          <w:tcPr>
             <w:tcW w:w="1701" w:type="dxa"/>
           </w:tcPr>
           <w:p>
@@ -1326,6 +1331,19 @@
               </w:rPr>
               <w:t>*</w:t>
             </w:r>
+          </w:p>
+        </w:tc>
+        <w:tc>
+          <w:tcPr>
+            <w:tcW w:w="1560" w:type="dxa"/>
+          </w:tcPr>
+          <w:p>
+            <w:pPr>
+              <w:jc w:val="center"/>
+              <w:rPr>
+                <w:rtl/>
+              </w:rPr>
+            </w:pPr>
           </w:p>
         </w:tc>
         <w:tc>
@@ -1406,18 +1424,6 @@
         </w:tc>
         <w:tc>
           <w:tcPr>
-            <w:tcW w:w="1842" w:type="dxa"/>
-          </w:tcPr>
-          <w:p>
-            <w:pPr>
-              <w:rPr>
-                <w:rtl/>
-              </w:rPr>
-            </w:pPr>
-          </w:p>
-        </w:tc>
-        <w:tc>
-          <w:tcPr>
             <w:tcW w:w="1701" w:type="dxa"/>
           </w:tcPr>
           <w:p>
@@ -1434,6 +1440,19 @@
               </w:rPr>
               <w:t>*</w:t>
             </w:r>
+          </w:p>
+        </w:tc>
+        <w:tc>
+          <w:tcPr>
+            <w:tcW w:w="1560" w:type="dxa"/>
+          </w:tcPr>
+          <w:p>
+            <w:pPr>
+              <w:jc w:val="center"/>
+              <w:rPr>
+                <w:rtl/>
+              </w:rPr>
+            </w:pPr>
           </w:p>
         </w:tc>
         <w:tc>
@@ -1511,18 +1530,6 @@
         </w:tc>
         <w:tc>
           <w:tcPr>
-            <w:tcW w:w="1842" w:type="dxa"/>
-          </w:tcPr>
-          <w:p>
-            <w:pPr>
-              <w:rPr>
-                <w:rtl/>
-              </w:rPr>
-            </w:pPr>
-          </w:p>
-        </w:tc>
-        <w:tc>
-          <w:tcPr>
             <w:tcW w:w="1701" w:type="dxa"/>
           </w:tcPr>
           <w:p>
@@ -1539,6 +1546,18 @@
               </w:rPr>
               <w:t>*</w:t>
             </w:r>
+          </w:p>
+        </w:tc>
+        <w:tc>
+          <w:tcPr>
+            <w:tcW w:w="1560" w:type="dxa"/>
+          </w:tcPr>
+          <w:p>
+            <w:pPr>
+              <w:rPr>
+                <w:rtl/>
+              </w:rPr>
+            </w:pPr>
           </w:p>
         </w:tc>
         <w:tc>
@@ -1615,18 +1634,6 @@
         </w:tc>
         <w:tc>
           <w:tcPr>
-            <w:tcW w:w="1842" w:type="dxa"/>
-          </w:tcPr>
-          <w:p>
-            <w:pPr>
-              <w:rPr>
-                <w:rtl/>
-              </w:rPr>
-            </w:pPr>
-          </w:p>
-        </w:tc>
-        <w:tc>
-          <w:tcPr>
             <w:tcW w:w="1701" w:type="dxa"/>
           </w:tcPr>
           <w:p>
@@ -1643,6 +1650,18 @@
               </w:rPr>
               <w:t>*</w:t>
             </w:r>
+          </w:p>
+        </w:tc>
+        <w:tc>
+          <w:tcPr>
+            <w:tcW w:w="1560" w:type="dxa"/>
+          </w:tcPr>
+          <w:p>
+            <w:pPr>
+              <w:rPr>
+                <w:rtl/>
+              </w:rPr>
+            </w:pPr>
           </w:p>
         </w:tc>
         <w:tc>
@@ -1722,11 +1741,23 @@
         </w:tc>
         <w:tc>
           <w:tcPr>
-            <w:tcW w:w="1842" w:type="dxa"/>
-          </w:tcPr>
-          <w:p>
-            <w:pPr>
-              <w:jc w:val="center"/>
+            <w:tcW w:w="1701" w:type="dxa"/>
+          </w:tcPr>
+          <w:p>
+            <w:pPr>
+              <w:jc w:val="center"/>
+              <w:rPr>
+                <w:rtl/>
+              </w:rPr>
+            </w:pPr>
+          </w:p>
+        </w:tc>
+        <w:tc>
+          <w:tcPr>
+            <w:tcW w:w="1560" w:type="dxa"/>
+          </w:tcPr>
+          <w:p>
+            <w:pPr>
               <w:rPr>
                 <w:rtl/>
               </w:rPr>
@@ -1738,19 +1769,6 @@
               </w:rPr>
               <w:t>*</w:t>
             </w:r>
-          </w:p>
-        </w:tc>
-        <w:tc>
-          <w:tcPr>
-            <w:tcW w:w="1701" w:type="dxa"/>
-          </w:tcPr>
-          <w:p>
-            <w:pPr>
-              <w:jc w:val="center"/>
-              <w:rPr>
-                <w:rtl/>
-              </w:rPr>
-            </w:pPr>
           </w:p>
         </w:tc>
         <w:tc>
@@ -1827,11 +1845,22 @@
         </w:tc>
         <w:tc>
           <w:tcPr>
-            <w:tcW w:w="1842" w:type="dxa"/>
-          </w:tcPr>
-          <w:p>
-            <w:pPr>
-              <w:jc w:val="center"/>
+            <w:tcW w:w="1701" w:type="dxa"/>
+          </w:tcPr>
+          <w:p>
+            <w:pPr>
+              <w:rPr>
+                <w:rtl/>
+              </w:rPr>
+            </w:pPr>
+          </w:p>
+        </w:tc>
+        <w:tc>
+          <w:tcPr>
+            <w:tcW w:w="1560" w:type="dxa"/>
+          </w:tcPr>
+          <w:p>
+            <w:pPr>
               <w:rPr>
                 <w:rtl/>
               </w:rPr>
@@ -1843,18 +1872,6 @@
               </w:rPr>
               <w:t>*</w:t>
             </w:r>
-          </w:p>
-        </w:tc>
-        <w:tc>
-          <w:tcPr>
-            <w:tcW w:w="1701" w:type="dxa"/>
-          </w:tcPr>
-          <w:p>
-            <w:pPr>
-              <w:rPr>
-                <w:rtl/>
-              </w:rPr>
-            </w:pPr>
           </w:p>
         </w:tc>
         <w:tc>
@@ -1931,18 +1948,6 @@
         </w:tc>
         <w:tc>
           <w:tcPr>
-            <w:tcW w:w="1842" w:type="dxa"/>
-          </w:tcPr>
-          <w:p>
-            <w:pPr>
-              <w:rPr>
-                <w:rtl/>
-              </w:rPr>
-            </w:pPr>
-          </w:p>
-        </w:tc>
-        <w:tc>
-          <w:tcPr>
             <w:tcW w:w="1701" w:type="dxa"/>
           </w:tcPr>
           <w:p>
@@ -1959,6 +1964,18 @@
               </w:rPr>
               <w:t>*</w:t>
             </w:r>
+          </w:p>
+        </w:tc>
+        <w:tc>
+          <w:tcPr>
+            <w:tcW w:w="1560" w:type="dxa"/>
+          </w:tcPr>
+          <w:p>
+            <w:pPr>
+              <w:rPr>
+                <w:rtl/>
+              </w:rPr>
+            </w:pPr>
           </w:p>
         </w:tc>
         <w:tc>
@@ -2035,11 +2052,23 @@
         </w:tc>
         <w:tc>
           <w:tcPr>
-            <w:tcW w:w="1842" w:type="dxa"/>
-          </w:tcPr>
-          <w:p>
-            <w:pPr>
-              <w:jc w:val="center"/>
+            <w:tcW w:w="1701" w:type="dxa"/>
+          </w:tcPr>
+          <w:p>
+            <w:pPr>
+              <w:jc w:val="center"/>
+              <w:rPr>
+                <w:rtl/>
+              </w:rPr>
+            </w:pPr>
+          </w:p>
+        </w:tc>
+        <w:tc>
+          <w:tcPr>
+            <w:tcW w:w="1560" w:type="dxa"/>
+          </w:tcPr>
+          <w:p>
+            <w:pPr>
               <w:rPr>
                 <w:rtl/>
               </w:rPr>
@@ -2051,19 +2080,6 @@
               </w:rPr>
               <w:t>*</w:t>
             </w:r>
-          </w:p>
-        </w:tc>
-        <w:tc>
-          <w:tcPr>
-            <w:tcW w:w="1701" w:type="dxa"/>
-          </w:tcPr>
-          <w:p>
-            <w:pPr>
-              <w:jc w:val="center"/>
-              <w:rPr>
-                <w:rtl/>
-              </w:rPr>
-            </w:pPr>
           </w:p>
         </w:tc>
         <w:tc>
@@ -2140,11 +2156,23 @@
         </w:tc>
         <w:tc>
           <w:tcPr>
-            <w:tcW w:w="1842" w:type="dxa"/>
-          </w:tcPr>
-          <w:p>
-            <w:pPr>
-              <w:jc w:val="center"/>
+            <w:tcW w:w="1701" w:type="dxa"/>
+          </w:tcPr>
+          <w:p>
+            <w:pPr>
+              <w:jc w:val="center"/>
+              <w:rPr>
+                <w:rtl/>
+              </w:rPr>
+            </w:pPr>
+          </w:p>
+        </w:tc>
+        <w:tc>
+          <w:tcPr>
+            <w:tcW w:w="1560" w:type="dxa"/>
+          </w:tcPr>
+          <w:p>
+            <w:pPr>
               <w:rPr>
                 <w:rtl/>
               </w:rPr>
@@ -2156,19 +2184,6 @@
               </w:rPr>
               <w:t>*</w:t>
             </w:r>
-          </w:p>
-        </w:tc>
-        <w:tc>
-          <w:tcPr>
-            <w:tcW w:w="1701" w:type="dxa"/>
-          </w:tcPr>
-          <w:p>
-            <w:pPr>
-              <w:jc w:val="center"/>
-              <w:rPr>
-                <w:rtl/>
-              </w:rPr>
-            </w:pPr>
           </w:p>
         </w:tc>
         <w:tc>
@@ -2245,11 +2260,23 @@
         </w:tc>
         <w:tc>
           <w:tcPr>
-            <w:tcW w:w="1842" w:type="dxa"/>
-          </w:tcPr>
-          <w:p>
-            <w:pPr>
-              <w:jc w:val="center"/>
+            <w:tcW w:w="1701" w:type="dxa"/>
+          </w:tcPr>
+          <w:p>
+            <w:pPr>
+              <w:jc w:val="center"/>
+              <w:rPr>
+                <w:rtl/>
+              </w:rPr>
+            </w:pPr>
+          </w:p>
+        </w:tc>
+        <w:tc>
+          <w:tcPr>
+            <w:tcW w:w="1560" w:type="dxa"/>
+          </w:tcPr>
+          <w:p>
+            <w:pPr>
               <w:rPr>
                 <w:rtl/>
               </w:rPr>
@@ -2261,19 +2288,6 @@
               </w:rPr>
               <w:t>*</w:t>
             </w:r>
-          </w:p>
-        </w:tc>
-        <w:tc>
-          <w:tcPr>
-            <w:tcW w:w="1701" w:type="dxa"/>
-          </w:tcPr>
-          <w:p>
-            <w:pPr>
-              <w:jc w:val="center"/>
-              <w:rPr>
-                <w:rtl/>
-              </w:rPr>
-            </w:pPr>
           </w:p>
         </w:tc>
         <w:tc>
@@ -2350,11 +2364,23 @@
         </w:tc>
         <w:tc>
           <w:tcPr>
-            <w:tcW w:w="1842" w:type="dxa"/>
-          </w:tcPr>
-          <w:p>
-            <w:pPr>
-              <w:jc w:val="center"/>
+            <w:tcW w:w="1701" w:type="dxa"/>
+          </w:tcPr>
+          <w:p>
+            <w:pPr>
+              <w:jc w:val="center"/>
+              <w:rPr>
+                <w:rtl/>
+              </w:rPr>
+            </w:pPr>
+          </w:p>
+        </w:tc>
+        <w:tc>
+          <w:tcPr>
+            <w:tcW w:w="1560" w:type="dxa"/>
+          </w:tcPr>
+          <w:p>
+            <w:pPr>
               <w:rPr>
                 <w:rtl/>
               </w:rPr>
@@ -2366,19 +2392,6 @@
               </w:rPr>
               <w:t>*</w:t>
             </w:r>
-          </w:p>
-        </w:tc>
-        <w:tc>
-          <w:tcPr>
-            <w:tcW w:w="1701" w:type="dxa"/>
-          </w:tcPr>
-          <w:p>
-            <w:pPr>
-              <w:jc w:val="center"/>
-              <w:rPr>
-                <w:rtl/>
-              </w:rPr>
-            </w:pPr>
           </w:p>
         </w:tc>
         <w:tc>
@@ -2455,11 +2468,23 @@
         </w:tc>
         <w:tc>
           <w:tcPr>
-            <w:tcW w:w="1842" w:type="dxa"/>
-          </w:tcPr>
-          <w:p>
-            <w:pPr>
-              <w:jc w:val="center"/>
+            <w:tcW w:w="1701" w:type="dxa"/>
+          </w:tcPr>
+          <w:p>
+            <w:pPr>
+              <w:jc w:val="center"/>
+              <w:rPr>
+                <w:rtl/>
+              </w:rPr>
+            </w:pPr>
+          </w:p>
+        </w:tc>
+        <w:tc>
+          <w:tcPr>
+            <w:tcW w:w="1560" w:type="dxa"/>
+          </w:tcPr>
+          <w:p>
+            <w:pPr>
               <w:rPr>
                 <w:rtl/>
               </w:rPr>
@@ -2471,19 +2496,6 @@
               </w:rPr>
               <w:t>*</w:t>
             </w:r>
-          </w:p>
-        </w:tc>
-        <w:tc>
-          <w:tcPr>
-            <w:tcW w:w="1701" w:type="dxa"/>
-          </w:tcPr>
-          <w:p>
-            <w:pPr>
-              <w:jc w:val="center"/>
-              <w:rPr>
-                <w:rtl/>
-              </w:rPr>
-            </w:pPr>
           </w:p>
         </w:tc>
         <w:tc>
@@ -2568,23 +2580,23 @@
         </w:tc>
         <w:tc>
           <w:tcPr>
-            <w:tcW w:w="1842" w:type="dxa"/>
-          </w:tcPr>
-          <w:p>
-            <w:pPr>
-              <w:rPr>
-                <w:rtl/>
-              </w:rPr>
-            </w:pPr>
-          </w:p>
-        </w:tc>
-        <w:tc>
-          <w:tcPr>
             <w:tcW w:w="1701" w:type="dxa"/>
           </w:tcPr>
           <w:p>
             <w:pPr>
               <w:jc w:val="center"/>
+              <w:rPr>
+                <w:rtl/>
+              </w:rPr>
+            </w:pPr>
+          </w:p>
+        </w:tc>
+        <w:tc>
+          <w:tcPr>
+            <w:tcW w:w="1560" w:type="dxa"/>
+          </w:tcPr>
+          <w:p>
+            <w:pPr>
               <w:rPr>
                 <w:rtl/>
               </w:rPr>
@@ -2673,20 +2685,20 @@
         </w:tc>
         <w:tc>
           <w:tcPr>
-            <w:tcW w:w="1842" w:type="dxa"/>
-          </w:tcPr>
-          <w:p>
-            <w:pPr>
-              <w:jc w:val="center"/>
-              <w:rPr>
-                <w:rtl/>
-              </w:rPr>
-            </w:pPr>
-          </w:p>
-        </w:tc>
-        <w:tc>
-          <w:tcPr>
             <w:tcW w:w="1701" w:type="dxa"/>
+          </w:tcPr>
+          <w:p>
+            <w:pPr>
+              <w:jc w:val="center"/>
+              <w:rPr>
+                <w:rtl/>
+              </w:rPr>
+            </w:pPr>
+          </w:p>
+        </w:tc>
+        <w:tc>
+          <w:tcPr>
+            <w:tcW w:w="1560" w:type="dxa"/>
           </w:tcPr>
           <w:p>
             <w:pPr>
@@ -2780,20 +2792,20 @@
         </w:tc>
         <w:tc>
           <w:tcPr>
-            <w:tcW w:w="1842" w:type="dxa"/>
-          </w:tcPr>
-          <w:p>
-            <w:pPr>
-              <w:jc w:val="center"/>
-              <w:rPr>
-                <w:rtl/>
-              </w:rPr>
-            </w:pPr>
-          </w:p>
-        </w:tc>
-        <w:tc>
-          <w:tcPr>
             <w:tcW w:w="1701" w:type="dxa"/>
+          </w:tcPr>
+          <w:p>
+            <w:pPr>
+              <w:jc w:val="center"/>
+              <w:rPr>
+                <w:rtl/>
+              </w:rPr>
+            </w:pPr>
+          </w:p>
+        </w:tc>
+        <w:tc>
+          <w:tcPr>
+            <w:tcW w:w="1560" w:type="dxa"/>
           </w:tcPr>
           <w:p>
             <w:pPr>
@@ -2887,20 +2899,20 @@
         </w:tc>
         <w:tc>
           <w:tcPr>
-            <w:tcW w:w="1842" w:type="dxa"/>
-          </w:tcPr>
-          <w:p>
-            <w:pPr>
-              <w:jc w:val="center"/>
-              <w:rPr>
-                <w:rtl/>
-              </w:rPr>
-            </w:pPr>
-          </w:p>
-        </w:tc>
-        <w:tc>
-          <w:tcPr>
             <w:tcW w:w="1701" w:type="dxa"/>
+          </w:tcPr>
+          <w:p>
+            <w:pPr>
+              <w:jc w:val="center"/>
+              <w:rPr>
+                <w:rtl/>
+              </w:rPr>
+            </w:pPr>
+          </w:p>
+        </w:tc>
+        <w:tc>
+          <w:tcPr>
+            <w:tcW w:w="1560" w:type="dxa"/>
           </w:tcPr>
           <w:p>
             <w:pPr>
@@ -2994,19 +3006,20 @@
         </w:tc>
         <w:tc>
           <w:tcPr>
-            <w:tcW w:w="1842" w:type="dxa"/>
-          </w:tcPr>
-          <w:p>
-            <w:pPr>
-              <w:rPr>
-                <w:rtl/>
-              </w:rPr>
-            </w:pPr>
-          </w:p>
-        </w:tc>
-        <w:tc>
-          <w:tcPr>
             <w:tcW w:w="1701" w:type="dxa"/>
+          </w:tcPr>
+          <w:p>
+            <w:pPr>
+              <w:jc w:val="center"/>
+              <w:rPr>
+                <w:rtl/>
+              </w:rPr>
+            </w:pPr>
+          </w:p>
+        </w:tc>
+        <w:tc>
+          <w:tcPr>
+            <w:tcW w:w="1560" w:type="dxa"/>
           </w:tcPr>
           <w:p>
             <w:pPr>
@@ -3082,12 +3095,38 @@
     <w:p>
       <w:pPr>
         <w:rPr>
-          <w:rFonts w:cs="B Nazanin"/>
+          <w:rtl/>
+        </w:rPr>
+      </w:pPr>
+    </w:p>
+    <w:p>
+      <w:pPr>
+        <w:jc w:val="both"/>
+        <w:rPr>
+          <w:rFonts w:hint="cs"/>
           <w:sz w:val="28"/>
           <w:szCs w:val="28"/>
           <w:rtl/>
         </w:rPr>
       </w:pPr>
+      <w:r>
+        <w:rPr>
+          <w:rFonts w:hint="cs"/>
+          <w:sz w:val="28"/>
+          <w:szCs w:val="28"/>
+          <w:rtl/>
+        </w:rPr>
+        <w:t>سیستم در چهار بازه زمانی سه هفته ای پیاده</w:t>
+      </w:r>
+      <w:r>
+        <w:rPr>
+          <w:rFonts w:hint="cs"/>
+          <w:sz w:val="28"/>
+          <w:szCs w:val="28"/>
+          <w:rtl/>
+        </w:rPr>
+        <w:t xml:space="preserve"> سازی شده و در هر بازه زمانی زیر سیستم های مربوط به هم پیاده سازی میشوند . به طور مثال در بازه اول زیر سیستم های مربوط به ثبت نام و احراز هویت و در بازه دوم ، زیرسیستم های مربوط به صدور ابلاغیه پیاده سازی میشوند .</w:t>
+      </w:r>
     </w:p>
     <w:p>
       <w:pPr>

</xml_diff>